<commit_message>
paper ==> before insert inter reference
</commit_message>
<xml_diff>
--- a/document/paper_content_backup.docx
+++ b/document/paper_content_backup.docx
@@ -3016,6 +3016,1265 @@
         <w:jc w:val="both"/>
         <w:rPr>
           <w:rFonts w:ascii="Times New Roman" w:eastAsia="標楷體" w:hAnsi="Times New Roman"/>
+        </w:rPr>
+      </w:pPr>
+    </w:p>
+    <w:p>
+      <w:pPr>
+        <w:overflowPunct w:val="0"/>
+        <w:spacing w:before="120" w:after="120" w:line="360" w:lineRule="auto"/>
+        <w:jc w:val="both"/>
+        <w:rPr>
+          <w:rFonts w:ascii="Times New Roman" w:eastAsia="標楷體" w:hAnsi="Times New Roman" w:hint="eastAsia"/>
+        </w:rPr>
+      </w:pPr>
+    </w:p>
+    <w:p>
+      <w:pPr>
+        <w:overflowPunct w:val="0"/>
+        <w:spacing w:before="120" w:after="120" w:line="360" w:lineRule="auto"/>
+        <w:jc w:val="both"/>
+        <w:rPr>
+          <w:rFonts w:ascii="Times New Roman" w:eastAsia="標楷體" w:hAnsi="Times New Roman"/>
+        </w:rPr>
+      </w:pPr>
+      <w:r>
+        <w:rPr>
+          <w:rFonts w:ascii="Times New Roman" w:eastAsia="標楷體" w:hAnsi="Times New Roman"/>
+        </w:rPr>
+        <w:tab/>
+      </w:r>
+      <w:r>
+        <w:rPr>
+          <w:rFonts w:ascii="Times New Roman" w:eastAsia="標楷體" w:hAnsi="Times New Roman" w:hint="eastAsia"/>
+        </w:rPr>
+        <w:t>模擬投資的投資成果將會使用績效報表（參考</w:t>
+      </w:r>
+      <w:r>
+        <w:rPr>
+          <w:rFonts w:ascii="Times New Roman" w:eastAsia="標楷體" w:hAnsi="Times New Roman" w:hint="eastAsia"/>
+        </w:rPr>
+        <w:t>[</w:t>
+      </w:r>
+      <w:r>
+        <w:rPr>
+          <w:rFonts w:ascii="Times New Roman" w:eastAsia="標楷體" w:hAnsi="Times New Roman" w:hint="eastAsia"/>
+        </w:rPr>
+        <w:t>基於</w:t>
+      </w:r>
+      <w:r>
+        <w:rPr>
+          <w:rFonts w:ascii="Times New Roman" w:eastAsia="標楷體" w:hAnsi="Times New Roman" w:hint="eastAsia"/>
+        </w:rPr>
+        <w:t>C</w:t>
+      </w:r>
+      <w:r>
+        <w:rPr>
+          <w:rFonts w:ascii="Times New Roman" w:eastAsia="標楷體" w:hAnsi="Times New Roman"/>
+        </w:rPr>
+        <w:t>-RNN-GAN</w:t>
+      </w:r>
+      <w:r>
+        <w:rPr>
+          <w:rFonts w:ascii="Times New Roman" w:eastAsia="標楷體" w:hAnsi="Times New Roman" w:hint="eastAsia"/>
+        </w:rPr>
+        <w:t>神經網路的</w:t>
+      </w:r>
+      <w:r>
+        <w:rPr>
+          <w:rFonts w:ascii="Times New Roman" w:eastAsia="標楷體" w:hAnsi="Times New Roman" w:hint="eastAsia"/>
+        </w:rPr>
+        <w:t>]</w:t>
+      </w:r>
+      <w:r>
+        <w:rPr>
+          <w:rFonts w:ascii="Times New Roman" w:eastAsia="標楷體" w:hAnsi="Times New Roman" w:hint="eastAsia"/>
+        </w:rPr>
+        <w:t>）呈現，績效報表如下表：</w:t>
+      </w:r>
+    </w:p>
+    <w:tbl>
+      <w:tblPr>
+        <w:tblStyle w:val="a7"/>
+        <w:tblW w:w="0" w:type="auto"/>
+        <w:tblLook w:val="04A0" w:firstRow="1" w:lastRow="0" w:firstColumn="1" w:lastColumn="0" w:noHBand="0" w:noVBand="1"/>
+      </w:tblPr>
+      <w:tblGrid>
+        <w:gridCol w:w="2122"/>
+        <w:gridCol w:w="6180"/>
+      </w:tblGrid>
+      <w:tr>
+        <w:tc>
+          <w:tcPr>
+            <w:tcW w:w="2122" w:type="dxa"/>
+            <w:vAlign w:val="center"/>
+          </w:tcPr>
+          <w:p>
+            <w:pPr>
+              <w:overflowPunct w:val="0"/>
+              <w:spacing w:before="120" w:after="120" w:line="360" w:lineRule="auto"/>
+              <w:jc w:val="center"/>
+              <w:rPr>
+                <w:rFonts w:ascii="Times New Roman" w:eastAsia="標楷體" w:hAnsi="Times New Roman" w:hint="eastAsia"/>
+              </w:rPr>
+            </w:pPr>
+            <w:r>
+              <w:rPr>
+                <w:rFonts w:ascii="Times New Roman" w:eastAsia="標楷體" w:hAnsi="Times New Roman" w:hint="eastAsia"/>
+              </w:rPr>
+              <w:t>項目</w:t>
+            </w:r>
+          </w:p>
+        </w:tc>
+        <w:tc>
+          <w:tcPr>
+            <w:tcW w:w="6180" w:type="dxa"/>
+            <w:vAlign w:val="center"/>
+          </w:tcPr>
+          <w:p>
+            <w:pPr>
+              <w:overflowPunct w:val="0"/>
+              <w:spacing w:before="120" w:after="120" w:line="360" w:lineRule="auto"/>
+              <w:jc w:val="center"/>
+              <w:rPr>
+                <w:rFonts w:ascii="Times New Roman" w:eastAsia="標楷體" w:hAnsi="Times New Roman" w:hint="eastAsia"/>
+              </w:rPr>
+            </w:pPr>
+            <w:r>
+              <w:rPr>
+                <w:rFonts w:ascii="Times New Roman" w:eastAsia="標楷體" w:hAnsi="Times New Roman" w:hint="eastAsia"/>
+              </w:rPr>
+              <w:t>說明</w:t>
+            </w:r>
+          </w:p>
+        </w:tc>
+      </w:tr>
+      <w:tr>
+        <w:tc>
+          <w:tcPr>
+            <w:tcW w:w="2122" w:type="dxa"/>
+            <w:vAlign w:val="center"/>
+          </w:tcPr>
+          <w:p>
+            <w:pPr>
+              <w:overflowPunct w:val="0"/>
+              <w:spacing w:before="120" w:after="120" w:line="360" w:lineRule="auto"/>
+              <w:jc w:val="center"/>
+              <w:rPr>
+                <w:rFonts w:ascii="Times New Roman" w:eastAsia="標楷體" w:hAnsi="Times New Roman" w:hint="eastAsia"/>
+              </w:rPr>
+            </w:pPr>
+            <w:r>
+              <w:rPr>
+                <w:rFonts w:ascii="Times New Roman" w:eastAsia="標楷體" w:hAnsi="Times New Roman" w:hint="eastAsia"/>
+              </w:rPr>
+              <w:t>投資策略</w:t>
+            </w:r>
+          </w:p>
+        </w:tc>
+        <w:tc>
+          <w:tcPr>
+            <w:tcW w:w="6180" w:type="dxa"/>
+            <w:vAlign w:val="center"/>
+          </w:tcPr>
+          <w:p>
+            <w:pPr>
+              <w:overflowPunct w:val="0"/>
+              <w:spacing w:before="120" w:after="120" w:line="360" w:lineRule="auto"/>
+              <w:jc w:val="center"/>
+              <w:rPr>
+                <w:rFonts w:ascii="Times New Roman" w:eastAsia="標楷體" w:hAnsi="Times New Roman" w:hint="eastAsia"/>
+              </w:rPr>
+            </w:pPr>
+            <w:r>
+              <w:rPr>
+                <w:rFonts w:ascii="Times New Roman" w:eastAsia="標楷體" w:hAnsi="Times New Roman" w:hint="eastAsia"/>
+              </w:rPr>
+              <w:t>所採取的投資策略</w:t>
+            </w:r>
+          </w:p>
+        </w:tc>
+      </w:tr>
+      <w:tr>
+        <w:tc>
+          <w:tcPr>
+            <w:tcW w:w="2122" w:type="dxa"/>
+            <w:vAlign w:val="center"/>
+          </w:tcPr>
+          <w:p>
+            <w:pPr>
+              <w:overflowPunct w:val="0"/>
+              <w:spacing w:before="120" w:after="120" w:line="360" w:lineRule="auto"/>
+              <w:jc w:val="center"/>
+              <w:rPr>
+                <w:rFonts w:ascii="Times New Roman" w:eastAsia="標楷體" w:hAnsi="Times New Roman" w:hint="eastAsia"/>
+              </w:rPr>
+            </w:pPr>
+            <w:r>
+              <w:rPr>
+                <w:rFonts w:ascii="Times New Roman" w:eastAsia="標楷體" w:hAnsi="Times New Roman" w:hint="eastAsia"/>
+              </w:rPr>
+              <w:t>年份</w:t>
+            </w:r>
+          </w:p>
+        </w:tc>
+        <w:tc>
+          <w:tcPr>
+            <w:tcW w:w="6180" w:type="dxa"/>
+            <w:vAlign w:val="center"/>
+          </w:tcPr>
+          <w:p>
+            <w:pPr>
+              <w:overflowPunct w:val="0"/>
+              <w:spacing w:before="120" w:after="120" w:line="360" w:lineRule="auto"/>
+              <w:jc w:val="center"/>
+              <w:rPr>
+                <w:rFonts w:ascii="Times New Roman" w:eastAsia="標楷體" w:hAnsi="Times New Roman" w:hint="eastAsia"/>
+              </w:rPr>
+            </w:pPr>
+            <w:r>
+              <w:rPr>
+                <w:rFonts w:ascii="Times New Roman" w:eastAsia="標楷體" w:hAnsi="Times New Roman" w:hint="eastAsia"/>
+              </w:rPr>
+              <w:t>交易年份</w:t>
+            </w:r>
+          </w:p>
+        </w:tc>
+      </w:tr>
+      <w:tr>
+        <w:tc>
+          <w:tcPr>
+            <w:tcW w:w="2122" w:type="dxa"/>
+            <w:vAlign w:val="center"/>
+          </w:tcPr>
+          <w:p>
+            <w:pPr>
+              <w:overflowPunct w:val="0"/>
+              <w:spacing w:before="120" w:after="120" w:line="360" w:lineRule="auto"/>
+              <w:jc w:val="center"/>
+              <w:rPr>
+                <w:rFonts w:ascii="Times New Roman" w:eastAsia="標楷體" w:hAnsi="Times New Roman" w:hint="eastAsia"/>
+              </w:rPr>
+            </w:pPr>
+            <w:r>
+              <w:rPr>
+                <w:rFonts w:ascii="Times New Roman" w:eastAsia="標楷體" w:hAnsi="Times New Roman" w:hint="eastAsia"/>
+              </w:rPr>
+              <w:t>總損益</w:t>
+            </w:r>
+          </w:p>
+        </w:tc>
+        <w:tc>
+          <w:tcPr>
+            <w:tcW w:w="6180" w:type="dxa"/>
+            <w:vAlign w:val="center"/>
+          </w:tcPr>
+          <w:p>
+            <w:pPr>
+              <w:overflowPunct w:val="0"/>
+              <w:spacing w:before="120" w:after="120" w:line="360" w:lineRule="auto"/>
+              <w:jc w:val="center"/>
+              <w:rPr>
+                <w:rFonts w:ascii="Times New Roman" w:eastAsia="標楷體" w:hAnsi="Times New Roman" w:hint="eastAsia"/>
+              </w:rPr>
+            </w:pPr>
+            <w:r>
+              <w:rPr>
+                <w:rFonts w:ascii="Times New Roman" w:eastAsia="標楷體" w:hAnsi="Times New Roman" w:hint="eastAsia"/>
+              </w:rPr>
+              <w:t>總獲利、總虧損之總和</w:t>
+            </w:r>
+          </w:p>
+        </w:tc>
+      </w:tr>
+      <w:tr>
+        <w:tc>
+          <w:tcPr>
+            <w:tcW w:w="2122" w:type="dxa"/>
+            <w:vAlign w:val="center"/>
+          </w:tcPr>
+          <w:p>
+            <w:pPr>
+              <w:overflowPunct w:val="0"/>
+              <w:spacing w:before="120" w:after="120" w:line="360" w:lineRule="auto"/>
+              <w:jc w:val="center"/>
+              <w:rPr>
+                <w:rFonts w:ascii="Times New Roman" w:eastAsia="標楷體" w:hAnsi="Times New Roman" w:hint="eastAsia"/>
+              </w:rPr>
+            </w:pPr>
+            <w:r>
+              <w:rPr>
+                <w:rFonts w:ascii="Times New Roman" w:eastAsia="標楷體" w:hAnsi="Times New Roman" w:hint="eastAsia"/>
+              </w:rPr>
+              <w:t>買入交易總次數</w:t>
+            </w:r>
+          </w:p>
+        </w:tc>
+        <w:tc>
+          <w:tcPr>
+            <w:tcW w:w="6180" w:type="dxa"/>
+            <w:vAlign w:val="center"/>
+          </w:tcPr>
+          <w:p>
+            <w:pPr>
+              <w:overflowPunct w:val="0"/>
+              <w:spacing w:before="120" w:after="120" w:line="360" w:lineRule="auto"/>
+              <w:jc w:val="center"/>
+              <w:rPr>
+                <w:rFonts w:ascii="Times New Roman" w:eastAsia="標楷體" w:hAnsi="Times New Roman" w:hint="eastAsia"/>
+              </w:rPr>
+            </w:pPr>
+            <w:r>
+              <w:rPr>
+                <w:rFonts w:ascii="Times New Roman" w:eastAsia="標楷體" w:hAnsi="Times New Roman" w:hint="eastAsia"/>
+              </w:rPr>
+              <w:t>委託買入算一次，顯示該年份買入交易總次數</w:t>
+            </w:r>
+          </w:p>
+        </w:tc>
+      </w:tr>
+      <w:tr>
+        <w:tc>
+          <w:tcPr>
+            <w:tcW w:w="2122" w:type="dxa"/>
+            <w:vAlign w:val="center"/>
+          </w:tcPr>
+          <w:p>
+            <w:pPr>
+              <w:overflowPunct w:val="0"/>
+              <w:spacing w:before="120" w:after="120" w:line="360" w:lineRule="auto"/>
+              <w:jc w:val="center"/>
+              <w:rPr>
+                <w:rFonts w:ascii="Times New Roman" w:eastAsia="標楷體" w:hAnsi="Times New Roman" w:hint="eastAsia"/>
+              </w:rPr>
+            </w:pPr>
+            <w:r>
+              <w:rPr>
+                <w:rFonts w:ascii="Times New Roman" w:eastAsia="標楷體" w:hAnsi="Times New Roman" w:hint="eastAsia"/>
+              </w:rPr>
+              <w:t>賣出交易總次數</w:t>
+            </w:r>
+          </w:p>
+        </w:tc>
+        <w:tc>
+          <w:tcPr>
+            <w:tcW w:w="6180" w:type="dxa"/>
+            <w:vAlign w:val="center"/>
+          </w:tcPr>
+          <w:p>
+            <w:pPr>
+              <w:overflowPunct w:val="0"/>
+              <w:spacing w:before="120" w:after="120" w:line="360" w:lineRule="auto"/>
+              <w:jc w:val="center"/>
+              <w:rPr>
+                <w:rFonts w:ascii="Times New Roman" w:eastAsia="標楷體" w:hAnsi="Times New Roman" w:hint="eastAsia"/>
+              </w:rPr>
+            </w:pPr>
+            <w:r>
+              <w:rPr>
+                <w:rFonts w:ascii="Times New Roman" w:eastAsia="標楷體" w:hAnsi="Times New Roman" w:hint="eastAsia"/>
+              </w:rPr>
+              <w:t>委託賣出算一次，顯示該年份賣出交易總次數</w:t>
+            </w:r>
+          </w:p>
+        </w:tc>
+      </w:tr>
+      <w:tr>
+        <w:tc>
+          <w:tcPr>
+            <w:tcW w:w="2122" w:type="dxa"/>
+            <w:vAlign w:val="center"/>
+          </w:tcPr>
+          <w:p>
+            <w:pPr>
+              <w:overflowPunct w:val="0"/>
+              <w:spacing w:before="120" w:after="120" w:line="360" w:lineRule="auto"/>
+              <w:jc w:val="center"/>
+              <w:rPr>
+                <w:rFonts w:ascii="Times New Roman" w:eastAsia="標楷體" w:hAnsi="Times New Roman" w:hint="eastAsia"/>
+              </w:rPr>
+            </w:pPr>
+            <w:r>
+              <w:rPr>
+                <w:rFonts w:ascii="Times New Roman" w:eastAsia="標楷體" w:hAnsi="Times New Roman" w:hint="eastAsia"/>
+              </w:rPr>
+              <w:t>買入成功率</w:t>
+            </w:r>
+          </w:p>
+        </w:tc>
+        <w:tc>
+          <w:tcPr>
+            <w:tcW w:w="6180" w:type="dxa"/>
+            <w:vAlign w:val="center"/>
+          </w:tcPr>
+          <w:p>
+            <w:pPr>
+              <w:overflowPunct w:val="0"/>
+              <w:spacing w:before="120" w:after="120" w:line="360" w:lineRule="auto"/>
+              <w:jc w:val="center"/>
+              <w:rPr>
+                <w:rFonts w:ascii="Times New Roman" w:eastAsia="標楷體" w:hAnsi="Times New Roman" w:hint="eastAsia"/>
+                <w:iCs/>
+              </w:rPr>
+            </w:pPr>
+            <m:oMathPara>
+              <m:oMath>
+                <m:r>
+                  <m:rPr>
+                    <m:sty m:val="p"/>
+                  </m:rPr>
+                  <w:rPr>
+                    <w:rFonts w:ascii="Cambria Math" w:eastAsia="標楷體" w:hAnsi="Cambria Math" w:hint="eastAsia"/>
+                  </w:rPr>
+                  <m:t>買入</m:t>
+                </m:r>
+                <m:r>
+                  <m:rPr>
+                    <m:sty m:val="p"/>
+                  </m:rPr>
+                  <w:rPr>
+                    <w:rFonts w:ascii="Cambria Math" w:eastAsia="標楷體" w:hAnsi="Cambria Math" w:hint="eastAsia"/>
+                  </w:rPr>
+                  <m:t>成功率</m:t>
+                </m:r>
+                <m:r>
+                  <m:rPr>
+                    <m:sty m:val="p"/>
+                  </m:rPr>
+                  <w:rPr>
+                    <w:rFonts w:ascii="Cambria Math" w:eastAsia="標楷體" w:hAnsi="Cambria Math" w:hint="eastAsia"/>
+                  </w:rPr>
+                  <m:t>=</m:t>
+                </m:r>
+                <m:f>
+                  <m:fPr>
+                    <m:ctrlPr>
+                      <w:rPr>
+                        <w:rFonts w:ascii="Cambria Math" w:eastAsia="標楷體" w:hAnsi="Cambria Math"/>
+                        <w:iCs/>
+                      </w:rPr>
+                    </m:ctrlPr>
+                  </m:fPr>
+                  <m:num>
+                    <m:r>
+                      <m:rPr>
+                        <m:sty m:val="p"/>
+                      </m:rPr>
+                      <w:rPr>
+                        <w:rFonts w:ascii="Cambria Math" w:eastAsia="標楷體" w:hAnsi="Cambria Math" w:cs="新細明體" w:hint="eastAsia"/>
+                      </w:rPr>
+                      <m:t>成功買入</m:t>
+                    </m:r>
+                  </m:num>
+                  <m:den>
+                    <m:r>
+                      <m:rPr>
+                        <m:sty m:val="p"/>
+                      </m:rPr>
+                      <w:rPr>
+                        <w:rFonts w:ascii="Cambria Math" w:eastAsia="標楷體" w:hAnsi="Cambria Math" w:cs="新細明體" w:hint="eastAsia"/>
+                      </w:rPr>
+                      <m:t>委託</m:t>
+                    </m:r>
+                    <m:r>
+                      <m:rPr>
+                        <m:sty m:val="p"/>
+                      </m:rPr>
+                      <w:rPr>
+                        <w:rFonts w:ascii="Cambria Math" w:eastAsia="標楷體" w:hAnsi="新細明體" w:cs="新細明體" w:hint="eastAsia"/>
+                      </w:rPr>
+                      <m:t>買入總次數</m:t>
+                    </m:r>
+                  </m:den>
+                </m:f>
+              </m:oMath>
+            </m:oMathPara>
+          </w:p>
+        </w:tc>
+      </w:tr>
+      <w:tr>
+        <w:tc>
+          <w:tcPr>
+            <w:tcW w:w="2122" w:type="dxa"/>
+            <w:vAlign w:val="center"/>
+          </w:tcPr>
+          <w:p>
+            <w:pPr>
+              <w:overflowPunct w:val="0"/>
+              <w:spacing w:before="120" w:after="120" w:line="360" w:lineRule="auto"/>
+              <w:jc w:val="center"/>
+              <w:rPr>
+                <w:rFonts w:ascii="Times New Roman" w:eastAsia="標楷體" w:hAnsi="Times New Roman" w:hint="eastAsia"/>
+              </w:rPr>
+            </w:pPr>
+            <w:r>
+              <w:rPr>
+                <w:rFonts w:ascii="Times New Roman" w:eastAsia="標楷體" w:hAnsi="Times New Roman" w:hint="eastAsia"/>
+              </w:rPr>
+              <w:t>賣出成功率</w:t>
+            </w:r>
+          </w:p>
+        </w:tc>
+        <w:tc>
+          <w:tcPr>
+            <w:tcW w:w="6180" w:type="dxa"/>
+            <w:vAlign w:val="center"/>
+          </w:tcPr>
+          <w:p>
+            <w:pPr>
+              <w:overflowPunct w:val="0"/>
+              <w:spacing w:before="120" w:after="120" w:line="360" w:lineRule="auto"/>
+              <w:jc w:val="center"/>
+              <w:rPr>
+                <w:rFonts w:ascii="Times New Roman" w:eastAsia="標楷體" w:hAnsi="Times New Roman" w:hint="eastAsia"/>
+              </w:rPr>
+            </w:pPr>
+            <m:oMathPara>
+              <m:oMath>
+                <m:r>
+                  <m:rPr>
+                    <m:sty m:val="p"/>
+                  </m:rPr>
+                  <w:rPr>
+                    <w:rFonts w:ascii="Cambria Math" w:eastAsia="標楷體" w:hAnsi="Cambria Math" w:hint="eastAsia"/>
+                  </w:rPr>
+                  <m:t>賣出</m:t>
+                </m:r>
+                <m:r>
+                  <m:rPr>
+                    <m:sty m:val="p"/>
+                  </m:rPr>
+                  <w:rPr>
+                    <w:rFonts w:ascii="Cambria Math" w:eastAsia="標楷體" w:hAnsi="Cambria Math" w:hint="eastAsia"/>
+                  </w:rPr>
+                  <m:t>成功率</m:t>
+                </m:r>
+                <m:r>
+                  <m:rPr>
+                    <m:sty m:val="p"/>
+                  </m:rPr>
+                  <w:rPr>
+                    <w:rFonts w:ascii="Cambria Math" w:eastAsia="標楷體" w:hAnsi="Cambria Math" w:hint="eastAsia"/>
+                  </w:rPr>
+                  <m:t>=</m:t>
+                </m:r>
+                <m:f>
+                  <m:fPr>
+                    <m:ctrlPr>
+                      <w:rPr>
+                        <w:rFonts w:ascii="Cambria Math" w:eastAsia="標楷體" w:hAnsi="Cambria Math"/>
+                        <w:iCs/>
+                      </w:rPr>
+                    </m:ctrlPr>
+                  </m:fPr>
+                  <m:num>
+                    <m:r>
+                      <m:rPr>
+                        <m:sty m:val="p"/>
+                      </m:rPr>
+                      <w:rPr>
+                        <w:rFonts w:ascii="Cambria Math" w:eastAsia="標楷體" w:hAnsi="Cambria Math" w:cs="新細明體" w:hint="eastAsia"/>
+                      </w:rPr>
+                      <m:t>成功</m:t>
+                    </m:r>
+                    <m:r>
+                      <m:rPr>
+                        <m:sty m:val="p"/>
+                      </m:rPr>
+                      <w:rPr>
+                        <w:rFonts w:ascii="Cambria Math" w:eastAsia="標楷體" w:hAnsi="Cambria Math" w:cs="新細明體" w:hint="eastAsia"/>
+                      </w:rPr>
+                      <m:t>賣出</m:t>
+                    </m:r>
+                  </m:num>
+                  <m:den>
+                    <m:r>
+                      <m:rPr>
+                        <m:sty m:val="p"/>
+                      </m:rPr>
+                      <w:rPr>
+                        <w:rFonts w:ascii="Cambria Math" w:eastAsia="標楷體" w:hAnsi="Cambria Math" w:cs="新細明體" w:hint="eastAsia"/>
+                      </w:rPr>
+                      <m:t>委託</m:t>
+                    </m:r>
+                    <m:r>
+                      <m:rPr>
+                        <m:sty m:val="p"/>
+                      </m:rPr>
+                      <w:rPr>
+                        <w:rFonts w:ascii="Cambria Math" w:eastAsia="標楷體" w:hAnsi="Cambria Math" w:cs="新細明體" w:hint="eastAsia"/>
+                      </w:rPr>
+                      <m:t>賣出</m:t>
+                    </m:r>
+                    <m:r>
+                      <m:rPr>
+                        <m:sty m:val="p"/>
+                      </m:rPr>
+                      <w:rPr>
+                        <w:rFonts w:ascii="Cambria Math" w:eastAsia="標楷體" w:hAnsi="新細明體" w:cs="新細明體" w:hint="eastAsia"/>
+                      </w:rPr>
+                      <m:t>總次數</m:t>
+                    </m:r>
+                  </m:den>
+                </m:f>
+              </m:oMath>
+            </m:oMathPara>
+          </w:p>
+        </w:tc>
+      </w:tr>
+      <w:tr>
+        <w:tc>
+          <w:tcPr>
+            <w:tcW w:w="2122" w:type="dxa"/>
+            <w:vAlign w:val="center"/>
+          </w:tcPr>
+          <w:p>
+            <w:pPr>
+              <w:overflowPunct w:val="0"/>
+              <w:spacing w:before="120" w:after="120" w:line="360" w:lineRule="auto"/>
+              <w:jc w:val="center"/>
+              <w:rPr>
+                <w:rFonts w:ascii="Times New Roman" w:eastAsia="標楷體" w:hAnsi="Times New Roman" w:hint="eastAsia"/>
+              </w:rPr>
+            </w:pPr>
+            <w:r>
+              <w:rPr>
+                <w:rFonts w:ascii="Times New Roman" w:eastAsia="標楷體" w:hAnsi="Times New Roman" w:hint="eastAsia"/>
+              </w:rPr>
+              <w:lastRenderedPageBreak/>
+              <w:t>交易產生總費用</w:t>
+            </w:r>
+          </w:p>
+        </w:tc>
+        <w:tc>
+          <w:tcPr>
+            <w:tcW w:w="6180" w:type="dxa"/>
+            <w:vAlign w:val="center"/>
+          </w:tcPr>
+          <w:p>
+            <w:pPr>
+              <w:overflowPunct w:val="0"/>
+              <w:spacing w:before="120" w:after="120" w:line="360" w:lineRule="auto"/>
+              <w:jc w:val="center"/>
+              <w:rPr>
+                <w:rFonts w:ascii="Times New Roman" w:eastAsia="標楷體" w:hAnsi="Times New Roman" w:hint="eastAsia"/>
+              </w:rPr>
+            </w:pPr>
+            <w:r>
+              <w:rPr>
+                <w:rFonts w:ascii="Times New Roman" w:eastAsia="標楷體" w:hAnsi="Times New Roman" w:hint="eastAsia"/>
+              </w:rPr>
+              <w:t>買入手續費、賣出手續費、賣出交易稅之總和</w:t>
+            </w:r>
+          </w:p>
+        </w:tc>
+      </w:tr>
+      <w:tr>
+        <w:tc>
+          <w:tcPr>
+            <w:tcW w:w="2122" w:type="dxa"/>
+            <w:vAlign w:val="center"/>
+          </w:tcPr>
+          <w:p>
+            <w:pPr>
+              <w:overflowPunct w:val="0"/>
+              <w:spacing w:before="120" w:after="120" w:line="360" w:lineRule="auto"/>
+              <w:jc w:val="center"/>
+              <w:rPr>
+                <w:rFonts w:ascii="Times New Roman" w:eastAsia="標楷體" w:hAnsi="Times New Roman" w:hint="eastAsia"/>
+              </w:rPr>
+            </w:pPr>
+            <w:r>
+              <w:rPr>
+                <w:rFonts w:ascii="Times New Roman" w:eastAsia="標楷體" w:hAnsi="Times New Roman" w:hint="eastAsia"/>
+              </w:rPr>
+              <w:t>勝率</w:t>
+            </w:r>
+          </w:p>
+        </w:tc>
+        <w:tc>
+          <w:tcPr>
+            <w:tcW w:w="6180" w:type="dxa"/>
+            <w:vAlign w:val="center"/>
+          </w:tcPr>
+          <w:p>
+            <w:pPr>
+              <w:overflowPunct w:val="0"/>
+              <w:spacing w:before="120" w:after="120" w:line="360" w:lineRule="auto"/>
+              <w:jc w:val="center"/>
+              <w:rPr>
+                <w:rFonts w:ascii="Times New Roman" w:eastAsia="標楷體" w:hAnsi="Times New Roman" w:hint="eastAsia"/>
+              </w:rPr>
+            </w:pPr>
+            <w:r>
+              <w:rPr>
+                <w:rFonts w:ascii="Times New Roman" w:eastAsia="標楷體" w:hAnsi="Times New Roman" w:hint="eastAsia"/>
+              </w:rPr>
+              <w:t>成功買入賣出為一次，</w:t>
+            </w:r>
+            <w:r>
+              <w:rPr>
+                <w:rFonts w:ascii="Times New Roman" w:eastAsia="標楷體" w:hAnsi="Times New Roman" w:hint="eastAsia"/>
+              </w:rPr>
+              <w:t xml:space="preserve"> </w:t>
+            </w:r>
+            <w:r>
+              <w:rPr>
+                <w:rFonts w:ascii="Cambria Math" w:eastAsia="標楷體" w:hAnsi="Cambria Math" w:hint="eastAsia"/>
+                <w:iCs/>
+              </w:rPr>
+              <w:br/>
+            </w:r>
+            <m:oMathPara>
+              <m:oMath>
+                <m:r>
+                  <m:rPr>
+                    <m:sty m:val="p"/>
+                  </m:rPr>
+                  <w:rPr>
+                    <w:rFonts w:ascii="Cambria Math" w:eastAsia="標楷體" w:hAnsi="Cambria Math" w:hint="eastAsia"/>
+                  </w:rPr>
+                  <m:t>勝率</m:t>
+                </m:r>
+                <m:r>
+                  <m:rPr>
+                    <m:sty m:val="p"/>
+                  </m:rPr>
+                  <w:rPr>
+                    <w:rFonts w:ascii="Cambria Math" w:eastAsia="標楷體" w:hAnsi="Cambria Math" w:hint="eastAsia"/>
+                  </w:rPr>
+                  <m:t>=</m:t>
+                </m:r>
+                <m:f>
+                  <m:fPr>
+                    <m:ctrlPr>
+                      <w:rPr>
+                        <w:rFonts w:ascii="Cambria Math" w:eastAsia="標楷體" w:hAnsi="Cambria Math"/>
+                      </w:rPr>
+                    </m:ctrlPr>
+                  </m:fPr>
+                  <m:num>
+                    <m:r>
+                      <m:rPr>
+                        <m:sty m:val="p"/>
+                      </m:rPr>
+                      <w:rPr>
+                        <w:rFonts w:ascii="Cambria Math" w:eastAsia="標楷體" w:hAnsi="Cambria Math" w:hint="eastAsia"/>
+                      </w:rPr>
+                      <m:t>獲利次數</m:t>
+                    </m:r>
+                  </m:num>
+                  <m:den>
+                    <m:r>
+                      <m:rPr>
+                        <m:sty m:val="p"/>
+                      </m:rPr>
+                      <w:rPr>
+                        <w:rFonts w:ascii="Cambria Math" w:eastAsia="標楷體" w:hAnsi="Cambria Math" w:hint="eastAsia"/>
+                      </w:rPr>
+                      <m:t>總次數</m:t>
+                    </m:r>
+                  </m:den>
+                </m:f>
+              </m:oMath>
+            </m:oMathPara>
+          </w:p>
+        </w:tc>
+      </w:tr>
+      <w:tr>
+        <w:tc>
+          <w:tcPr>
+            <w:tcW w:w="2122" w:type="dxa"/>
+            <w:vAlign w:val="center"/>
+          </w:tcPr>
+          <w:p>
+            <w:pPr>
+              <w:overflowPunct w:val="0"/>
+              <w:spacing w:before="120" w:after="120" w:line="360" w:lineRule="auto"/>
+              <w:jc w:val="center"/>
+              <w:rPr>
+                <w:rFonts w:ascii="Times New Roman" w:eastAsia="標楷體" w:hAnsi="Times New Roman" w:hint="eastAsia"/>
+              </w:rPr>
+            </w:pPr>
+            <w:r>
+              <w:rPr>
+                <w:rFonts w:ascii="Times New Roman" w:eastAsia="標楷體" w:hAnsi="Times New Roman" w:hint="eastAsia"/>
+              </w:rPr>
+              <w:t>最大損失</w:t>
+            </w:r>
+          </w:p>
+        </w:tc>
+        <w:tc>
+          <w:tcPr>
+            <w:tcW w:w="6180" w:type="dxa"/>
+            <w:vAlign w:val="center"/>
+          </w:tcPr>
+          <w:p>
+            <w:pPr>
+              <w:overflowPunct w:val="0"/>
+              <w:spacing w:before="120" w:after="120" w:line="360" w:lineRule="auto"/>
+              <w:jc w:val="center"/>
+              <w:rPr>
+                <w:rFonts w:ascii="Times New Roman" w:eastAsia="標楷體" w:hAnsi="Times New Roman" w:hint="eastAsia"/>
+              </w:rPr>
+            </w:pPr>
+            <w:r>
+              <w:rPr>
+                <w:rFonts w:ascii="Times New Roman" w:eastAsia="標楷體" w:hAnsi="Times New Roman" w:hint="eastAsia"/>
+              </w:rPr>
+              <w:t>年度中虧損最大的一次</w:t>
+            </w:r>
+          </w:p>
+        </w:tc>
+      </w:tr>
+      <w:tr>
+        <w:tc>
+          <w:tcPr>
+            <w:tcW w:w="2122" w:type="dxa"/>
+            <w:vAlign w:val="center"/>
+          </w:tcPr>
+          <w:p>
+            <w:pPr>
+              <w:overflowPunct w:val="0"/>
+              <w:spacing w:before="120" w:after="120" w:line="360" w:lineRule="auto"/>
+              <w:jc w:val="center"/>
+              <w:rPr>
+                <w:rFonts w:ascii="Times New Roman" w:eastAsia="標楷體" w:hAnsi="Times New Roman" w:hint="eastAsia"/>
+              </w:rPr>
+            </w:pPr>
+            <w:r>
+              <w:rPr>
+                <w:rFonts w:ascii="Times New Roman" w:eastAsia="標楷體" w:hAnsi="Times New Roman" w:hint="eastAsia"/>
+              </w:rPr>
+              <w:t>最大獲利</w:t>
+            </w:r>
+          </w:p>
+        </w:tc>
+        <w:tc>
+          <w:tcPr>
+            <w:tcW w:w="6180" w:type="dxa"/>
+            <w:vAlign w:val="center"/>
+          </w:tcPr>
+          <w:p>
+            <w:pPr>
+              <w:overflowPunct w:val="0"/>
+              <w:spacing w:before="120" w:after="120" w:line="360" w:lineRule="auto"/>
+              <w:jc w:val="center"/>
+              <w:rPr>
+                <w:rFonts w:ascii="Times New Roman" w:eastAsia="標楷體" w:hAnsi="Times New Roman" w:hint="eastAsia"/>
+              </w:rPr>
+            </w:pPr>
+            <w:r>
+              <w:rPr>
+                <w:rFonts w:ascii="Times New Roman" w:eastAsia="標楷體" w:hAnsi="Times New Roman" w:hint="eastAsia"/>
+              </w:rPr>
+              <w:t>年度中獲利最大的一次</w:t>
+            </w:r>
+          </w:p>
+        </w:tc>
+      </w:tr>
+      <w:tr>
+        <w:tc>
+          <w:tcPr>
+            <w:tcW w:w="2122" w:type="dxa"/>
+            <w:vAlign w:val="center"/>
+          </w:tcPr>
+          <w:p>
+            <w:pPr>
+              <w:overflowPunct w:val="0"/>
+              <w:spacing w:before="120" w:after="120" w:line="360" w:lineRule="auto"/>
+              <w:jc w:val="center"/>
+              <w:rPr>
+                <w:rFonts w:ascii="Times New Roman" w:eastAsia="標楷體" w:hAnsi="Times New Roman" w:hint="eastAsia"/>
+              </w:rPr>
+            </w:pPr>
+            <w:r>
+              <w:rPr>
+                <w:rFonts w:ascii="Times New Roman" w:eastAsia="標楷體" w:hAnsi="Times New Roman" w:hint="eastAsia"/>
+              </w:rPr>
+              <w:t>投資報酬率</w:t>
+            </w:r>
+          </w:p>
+        </w:tc>
+        <w:tc>
+          <w:tcPr>
+            <w:tcW w:w="6180" w:type="dxa"/>
+            <w:vAlign w:val="center"/>
+          </w:tcPr>
+          <w:p>
+            <w:pPr>
+              <w:overflowPunct w:val="0"/>
+              <w:spacing w:before="120" w:after="120" w:line="360" w:lineRule="auto"/>
+              <w:jc w:val="center"/>
+              <w:rPr>
+                <w:rFonts w:ascii="Times New Roman" w:eastAsia="標楷體" w:hAnsi="Times New Roman" w:hint="eastAsia"/>
+              </w:rPr>
+            </w:pPr>
+            <m:oMathPara>
+              <m:oMath>
+                <m:r>
+                  <m:rPr>
+                    <m:sty m:val="p"/>
+                  </m:rPr>
+                  <w:rPr>
+                    <w:rFonts w:ascii="Cambria Math" w:eastAsia="標楷體" w:hAnsi="Cambria Math" w:hint="eastAsia"/>
+                  </w:rPr>
+                  <m:t>投資報酬率％</m:t>
+                </m:r>
+                <m:r>
+                  <m:rPr>
+                    <m:sty m:val="p"/>
+                  </m:rPr>
+                  <w:rPr>
+                    <w:rFonts w:ascii="Cambria Math" w:eastAsia="標楷體" w:hAnsi="Cambria Math" w:hint="eastAsia"/>
+                  </w:rPr>
+                  <m:t>=</m:t>
+                </m:r>
+                <m:f>
+                  <m:fPr>
+                    <m:ctrlPr>
+                      <w:rPr>
+                        <w:rFonts w:ascii="Cambria Math" w:eastAsia="標楷體" w:hAnsi="Cambria Math"/>
+                      </w:rPr>
+                    </m:ctrlPr>
+                  </m:fPr>
+                  <m:num>
+                    <m:r>
+                      <m:rPr>
+                        <m:sty m:val="p"/>
+                      </m:rPr>
+                      <w:rPr>
+                        <w:rFonts w:ascii="Cambria Math" w:eastAsia="標楷體" w:hAnsi="Cambria Math" w:hint="eastAsia"/>
+                      </w:rPr>
+                      <m:t>總損益</m:t>
+                    </m:r>
+                  </m:num>
+                  <m:den>
+                    <m:r>
+                      <m:rPr>
+                        <m:sty m:val="p"/>
+                      </m:rPr>
+                      <w:rPr>
+                        <w:rFonts w:ascii="Cambria Math" w:eastAsia="標楷體" w:hAnsi="Cambria Math" w:hint="eastAsia"/>
+                      </w:rPr>
+                      <m:t>總投入資本</m:t>
+                    </m:r>
+                  </m:den>
+                </m:f>
+                <m:r>
+                  <w:rPr>
+                    <w:rFonts w:ascii="Cambria Math" w:eastAsia="標楷體" w:hAnsi="Cambria Math" w:hint="eastAsia"/>
+                  </w:rPr>
+                  <m:t xml:space="preserve"> </m:t>
+                </m:r>
+                <m:r>
+                  <m:rPr>
+                    <m:sty m:val="p"/>
+                  </m:rPr>
+                  <w:rPr>
+                    <w:rFonts w:ascii="Cambria Math" w:eastAsia="標楷體" w:hAnsi="Cambria Math"/>
+                  </w:rPr>
+                  <m:t>x</m:t>
+                </m:r>
+                <m:r>
+                  <m:rPr>
+                    <m:sty m:val="p"/>
+                  </m:rPr>
+                  <w:rPr>
+                    <w:rFonts w:ascii="Cambria Math" w:eastAsia="標楷體" w:hAnsi="Cambria Math"/>
+                  </w:rPr>
+                  <m:t xml:space="preserve"> 100</m:t>
+                </m:r>
+                <m:r>
+                  <m:rPr>
+                    <m:sty m:val="p"/>
+                  </m:rPr>
+                  <w:rPr>
+                    <w:rFonts w:ascii="Cambria Math" w:eastAsia="標楷體" w:hAnsi="Cambria Math" w:hint="eastAsia"/>
+                  </w:rPr>
+                  <m:t>％</m:t>
+                </m:r>
+              </m:oMath>
+            </m:oMathPara>
+          </w:p>
+        </w:tc>
+      </w:tr>
+      <w:tr>
+        <w:tc>
+          <w:tcPr>
+            <w:tcW w:w="2122" w:type="dxa"/>
+            <w:vAlign w:val="center"/>
+          </w:tcPr>
+          <w:p>
+            <w:pPr>
+              <w:overflowPunct w:val="0"/>
+              <w:spacing w:before="120" w:after="120" w:line="360" w:lineRule="auto"/>
+              <w:jc w:val="center"/>
+              <w:rPr>
+                <w:rFonts w:ascii="Times New Roman" w:eastAsia="標楷體" w:hAnsi="Times New Roman" w:hint="eastAsia"/>
+              </w:rPr>
+            </w:pPr>
+            <w:r>
+              <w:rPr>
+                <w:rFonts w:ascii="Times New Roman" w:eastAsia="標楷體" w:hAnsi="Times New Roman" w:hint="eastAsia"/>
+              </w:rPr>
+              <w:t>平均交易報酬率</w:t>
+            </w:r>
+          </w:p>
+        </w:tc>
+        <w:tc>
+          <w:tcPr>
+            <w:tcW w:w="6180" w:type="dxa"/>
+            <w:vAlign w:val="center"/>
+          </w:tcPr>
+          <w:p>
+            <w:pPr>
+              <w:overflowPunct w:val="0"/>
+              <w:spacing w:before="120" w:after="120" w:line="360" w:lineRule="auto"/>
+              <w:jc w:val="center"/>
+              <w:rPr>
+                <w:rFonts w:ascii="Times New Roman" w:eastAsia="標楷體" w:hAnsi="Times New Roman" w:hint="eastAsia"/>
+              </w:rPr>
+            </w:pPr>
+            <m:oMathPara>
+              <m:oMath>
+                <m:r>
+                  <m:rPr>
+                    <m:sty m:val="p"/>
+                  </m:rPr>
+                  <w:rPr>
+                    <w:rFonts w:ascii="Cambria Math" w:eastAsia="標楷體" w:hAnsi="Cambria Math" w:hint="eastAsia"/>
+                  </w:rPr>
+                  <m:t>平均交易報酬率</m:t>
+                </m:r>
+                <m:r>
+                  <m:rPr>
+                    <m:sty m:val="p"/>
+                  </m:rPr>
+                  <w:rPr>
+                    <w:rFonts w:ascii="Cambria Math" w:eastAsia="標楷體" w:hAnsi="Cambria Math" w:hint="eastAsia"/>
+                  </w:rPr>
+                  <m:t>％</m:t>
+                </m:r>
+                <m:r>
+                  <m:rPr>
+                    <m:sty m:val="p"/>
+                  </m:rPr>
+                  <w:rPr>
+                    <w:rFonts w:ascii="Cambria Math" w:eastAsia="標楷體" w:hAnsi="Cambria Math" w:hint="eastAsia"/>
+                  </w:rPr>
+                  <m:t>=</m:t>
+                </m:r>
+                <m:f>
+                  <m:fPr>
+                    <m:ctrlPr>
+                      <w:rPr>
+                        <w:rFonts w:ascii="Cambria Math" w:eastAsia="標楷體" w:hAnsi="Cambria Math"/>
+                      </w:rPr>
+                    </m:ctrlPr>
+                  </m:fPr>
+                  <m:num>
+                    <m:r>
+                      <m:rPr>
+                        <m:sty m:val="p"/>
+                      </m:rPr>
+                      <w:rPr>
+                        <w:rFonts w:ascii="Cambria Math" w:eastAsia="標楷體" w:hAnsi="Cambria Math" w:hint="eastAsia"/>
+                      </w:rPr>
+                      <m:t>投資報酬率％</m:t>
+                    </m:r>
+                  </m:num>
+                  <m:den>
+                    <m:r>
+                      <m:rPr>
+                        <m:sty m:val="p"/>
+                      </m:rPr>
+                      <w:rPr>
+                        <w:rFonts w:ascii="Cambria Math" w:eastAsia="標楷體" w:hAnsi="Cambria Math" w:hint="eastAsia"/>
+                      </w:rPr>
+                      <m:t>成功買入賣出總次數</m:t>
+                    </m:r>
+                  </m:den>
+                </m:f>
+              </m:oMath>
+            </m:oMathPara>
+          </w:p>
+        </w:tc>
+      </w:tr>
+      <w:tr>
+        <w:tc>
+          <w:tcPr>
+            <w:tcW w:w="2122" w:type="dxa"/>
+            <w:vAlign w:val="center"/>
+          </w:tcPr>
+          <w:p>
+            <w:pPr>
+              <w:overflowPunct w:val="0"/>
+              <w:spacing w:before="120" w:after="120" w:line="360" w:lineRule="auto"/>
+              <w:jc w:val="center"/>
+              <w:rPr>
+                <w:rFonts w:ascii="Times New Roman" w:eastAsia="標楷體" w:hAnsi="Times New Roman" w:hint="eastAsia"/>
+              </w:rPr>
+            </w:pPr>
+            <w:r>
+              <w:rPr>
+                <w:rFonts w:ascii="Times New Roman" w:eastAsia="標楷體" w:hAnsi="Times New Roman" w:hint="eastAsia"/>
+              </w:rPr>
+              <w:t>年化報酬率</w:t>
+            </w:r>
+          </w:p>
+        </w:tc>
+        <w:tc>
+          <w:tcPr>
+            <w:tcW w:w="6180" w:type="dxa"/>
+            <w:vAlign w:val="center"/>
+          </w:tcPr>
+          <w:p>
+            <w:pPr>
+              <w:overflowPunct w:val="0"/>
+              <w:spacing w:before="120" w:after="120" w:line="360" w:lineRule="auto"/>
+              <w:jc w:val="center"/>
+              <w:rPr>
+                <w:rFonts w:ascii="Times New Roman" w:eastAsia="標楷體" w:hAnsi="Times New Roman" w:hint="eastAsia"/>
+              </w:rPr>
+            </w:pPr>
+            <m:oMathPara>
+              <m:oMath>
+                <m:r>
+                  <m:rPr>
+                    <m:sty m:val="p"/>
+                  </m:rPr>
+                  <w:rPr>
+                    <w:rFonts w:ascii="Cambria Math" w:eastAsia="標楷體" w:hAnsi="Cambria Math" w:hint="eastAsia"/>
+                  </w:rPr>
+                  <m:t>年化報酬率</m:t>
+                </m:r>
+                <m:r>
+                  <m:rPr>
+                    <m:sty m:val="p"/>
+                  </m:rPr>
+                  <w:rPr>
+                    <w:rFonts w:ascii="Cambria Math" w:eastAsia="標楷體" w:hAnsi="Cambria Math" w:hint="eastAsia"/>
+                  </w:rPr>
+                  <m:t>％</m:t>
+                </m:r>
+                <m:r>
+                  <m:rPr>
+                    <m:sty m:val="p"/>
+                  </m:rPr>
+                  <w:rPr>
+                    <w:rFonts w:ascii="Cambria Math" w:eastAsia="標楷體" w:hAnsi="Cambria Math" w:hint="eastAsia"/>
+                  </w:rPr>
+                  <m:t>=</m:t>
+                </m:r>
+                <m:sSup>
+                  <m:sSupPr>
+                    <m:ctrlPr>
+                      <w:rPr>
+                        <w:rFonts w:ascii="Cambria Math" w:eastAsia="標楷體" w:hAnsi="Cambria Math"/>
+                        <w:iCs/>
+                        <w:sz w:val="24"/>
+                        <w:szCs w:val="22"/>
+                      </w:rPr>
+                    </m:ctrlPr>
+                  </m:sSupPr>
+                  <m:e>
+                    <m:r>
+                      <m:rPr>
+                        <m:sty m:val="p"/>
+                      </m:rPr>
+                      <w:rPr>
+                        <w:rFonts w:ascii="Cambria Math" w:eastAsia="標楷體" w:hAnsi="Cambria Math" w:hint="eastAsia"/>
+                      </w:rPr>
+                      <m:t>(</m:t>
+                    </m:r>
+                    <m:r>
+                      <m:rPr>
+                        <m:sty m:val="p"/>
+                      </m:rPr>
+                      <w:rPr>
+                        <w:rFonts w:ascii="Cambria Math" w:eastAsia="標楷體" w:hAnsi="Cambria Math" w:hint="eastAsia"/>
+                      </w:rPr>
+                      <m:t>投資報酬率</m:t>
+                    </m:r>
+                    <m:r>
+                      <m:rPr>
+                        <m:sty m:val="p"/>
+                      </m:rPr>
+                      <w:rPr>
+                        <w:rFonts w:ascii="Cambria Math" w:eastAsia="標楷體" w:hAnsi="Cambria Math" w:hint="eastAsia"/>
+                      </w:rPr>
+                      <m:t>+1)</m:t>
+                    </m:r>
+                  </m:e>
+                  <m:sup>
+                    <m:f>
+                      <m:fPr>
+                        <m:ctrlPr>
+                          <w:rPr>
+                            <w:rFonts w:ascii="Cambria Math" w:eastAsia="標楷體" w:hAnsi="Cambria Math"/>
+                            <w:iCs/>
+                            <w:sz w:val="24"/>
+                            <w:szCs w:val="22"/>
+                          </w:rPr>
+                        </m:ctrlPr>
+                      </m:fPr>
+                      <m:num>
+                        <m:r>
+                          <m:rPr>
+                            <m:sty m:val="p"/>
+                          </m:rPr>
+                          <w:rPr>
+                            <w:rFonts w:ascii="Cambria Math" w:eastAsia="標楷體" w:hAnsi="Cambria Math" w:hint="eastAsia"/>
+                          </w:rPr>
+                          <m:t>1</m:t>
+                        </m:r>
+                      </m:num>
+                      <m:den>
+                        <m:r>
+                          <m:rPr>
+                            <m:sty m:val="p"/>
+                          </m:rPr>
+                          <w:rPr>
+                            <w:rFonts w:ascii="Cambria Math" w:eastAsia="標楷體" w:hAnsi="Cambria Math" w:hint="eastAsia"/>
+                          </w:rPr>
+                          <m:t>年數</m:t>
+                        </m:r>
+                      </m:den>
+                    </m:f>
+                  </m:sup>
+                </m:sSup>
+                <m:r>
+                  <m:rPr>
+                    <m:sty m:val="p"/>
+                  </m:rPr>
+                  <w:rPr>
+                    <w:rFonts w:ascii="Cambria Math" w:eastAsia="MS Gothic" w:hAnsi="Cambria Math" w:cs="MS Gothic" w:hint="eastAsia"/>
+                  </w:rPr>
+                  <m:t>-</m:t>
+                </m:r>
+                <m:r>
+                  <m:rPr>
+                    <m:sty m:val="p"/>
+                  </m:rPr>
+                  <w:rPr>
+                    <w:rFonts w:ascii="Cambria Math" w:eastAsia="標楷體" w:hAnsi="Cambria Math" w:hint="eastAsia"/>
+                  </w:rPr>
+                  <m:t>1</m:t>
+                </m:r>
+              </m:oMath>
+            </m:oMathPara>
+          </w:p>
+        </w:tc>
+      </w:tr>
+    </w:tbl>
+    <w:p>
+      <w:pPr>
+        <w:overflowPunct w:val="0"/>
+        <w:spacing w:before="120" w:after="120" w:line="360" w:lineRule="auto"/>
+        <w:jc w:val="both"/>
+        <w:rPr>
+          <w:rFonts w:ascii="Times New Roman" w:eastAsia="標楷體" w:hAnsi="Times New Roman" w:hint="eastAsia"/>
         </w:rPr>
       </w:pPr>
     </w:p>

</xml_diff>